<commit_message>
Fixing Generate Berita Acara
</commit_message>
<xml_diff>
--- a/NewLMS.Umkm.API/wwwroot/files/Result/BeritaAcara/Berita_Acara_Pemeriksaan_Setempat_Appraisal_Assignment.docx
+++ b/NewLMS.Umkm.API/wwwroot/files/Result/BeritaAcara/Berita_Acara_Pemeriksaan_Setempat_Appraisal_Assignment.docx
@@ -48,7 +48,7 @@
               <w:t xml:space="preserve">Pada hari ini, Jumat tanggal </w:t>
             </w:r>
             <w:r>
-              <w:t>19 September 2023</w:t>
+              <w:t>03 October 2023</w:t>
             </w:r>
             <w:r>
               <w:t>, kami yang bertanda tangan dibawah ini :</w:t>
@@ -540,7 +540,7 @@
           </w:tcPr>
           <w:p>
             <w:r>
-              <w:t>TES Generate</w:t>
+              <w:t>Yeni</w:t>
             </w:r>
           </w:p>
         </w:tc>
@@ -586,7 +586,7 @@
           </w:tcPr>
           <w:p>
             <w:r>
-              <w:t>Alamat Generate</w:t>
+              <w:t>alamat ktp adi</w:t>
             </w:r>
           </w:p>
         </w:tc>
@@ -632,7 +632,7 @@
           </w:tcPr>
           <w:p>
             <w:r>
-              <w:t xml:space="preserve">9847823974892784 (Generate) </w:t>
+              <w:t xml:space="preserve">1111010127272772 </w:t>
             </w:r>
           </w:p>
         </w:tc>
@@ -756,7 +756,7 @@
               <w:t xml:space="preserve"> </w:t>
             </w:r>
             <w:r>
-              <w:t>TES Generate</w:t>
+              <w:t>Yeni</w:t>
             </w:r>
             <w:r>
               <w:t xml:space="preserve">. </w:t>
@@ -799,7 +799,7 @@
               <w:t xml:space="preserve">Pemeriksaan terhadap Obyek Penilaian tersebut berkaitan dengan permohonan kredit yang diajukan oleh </w:t>
             </w:r>
             <w:r>
-              <w:t>TES Generate</w:t>
+              <w:t>Yeni</w:t>
             </w:r>
             <w:r>
               <w:t xml:space="preserve"> kepada bank bjb.</w:t>
@@ -846,7 +846,7 @@
               <w:t xml:space="preserve">Jakarta, </w:t>
             </w:r>
             <w:r>
-              <w:t>19 September 2023</w:t>
+              <w:t>03 October 2023</w:t>
             </w:r>
           </w:p>
         </w:tc>
@@ -980,7 +980,7 @@
                     <w:jc w:val="center"/>
                   </w:pPr>
                   <w:r>
-                    <w:t>TES Generate</w:t>
+                    <w:t>Yeni</w:t>
                   </w:r>
                 </w:p>
               </w:tc>

</xml_diff>

<commit_message>
Fixing Generate Surat Tugas and Berita Acara Appraisal Add Get Data Generted File
</commit_message>
<xml_diff>
--- a/NewLMS.Umkm.API/wwwroot/files/Result/BeritaAcara/Berita_Acara_Pemeriksaan_Setempat_Appraisal_Assignment.docx
+++ b/NewLMS.Umkm.API/wwwroot/files/Result/BeritaAcara/Berita_Acara_Pemeriksaan_Setempat_Appraisal_Assignment.docx
@@ -101,7 +101,7 @@
           </w:tcPr>
           <w:p>
             <w:r>
-              <w:t>AGMER CHERIES SETIANTI</w:t>
+              <w:t>AJI PRABOWO</w:t>
             </w:r>
           </w:p>
         </w:tc>
@@ -147,7 +147,7 @@
           </w:tcPr>
           <w:p>
             <w:r>
-              <w:t>14.92.9277</w:t>
+              <w:t>14.86.7752</w:t>
             </w:r>
           </w:p>
         </w:tc>
@@ -586,7 +586,7 @@
           </w:tcPr>
           <w:p>
             <w:r>
-              <w:t>alamat ktp adi</w:t>
+              <w:t>Test</w:t>
             </w:r>
           </w:p>
         </w:tc>
@@ -952,7 +952,7 @@
                     <w:jc w:val="center"/>
                   </w:pPr>
                   <w:r>
-                    <w:t>AGMER CHERIES SETIANTI</w:t>
+                    <w:t>AJI PRABOWO</w:t>
                   </w:r>
                 </w:p>
               </w:tc>

</xml_diff>